<commit_message>
add cours et algo.c
</commit_message>
<xml_diff>
--- a/Semestre_4/INFO0401_Algorithmique/TP/dossier INFO0401.docx
+++ b/Semestre_4/INFO0401_Algorithmique/TP/dossier INFO0401.docx
@@ -5185,10 +5185,26 @@
     </w:p>
     <w:p>
       <w:pPr>
+        <w:rPr>
+          <w:rFonts w:ascii="Times New Roman" w:eastAsiaTheme="majorEastAsia" w:hAnsi="Times New Roman" w:cstheme="majorBidi"/>
+          <w:color w:val="2F5496" w:themeColor="accent1" w:themeShade="BF"/>
+          <w:sz w:val="26"/>
+          <w:szCs w:val="26"/>
+        </w:rPr>
+      </w:pPr>
+      <w:bookmarkStart w:id="5" w:name="_Toc28020139"/>
+      <w:r>
+        <w:br w:type="page"/>
+      </w:r>
+    </w:p>
+    <w:p>
+      <w:pPr>
         <w:pStyle w:val="Titre2"/>
       </w:pPr>
-      <w:bookmarkStart w:id="5" w:name="_Toc28020139"/>
-      <w:r>
+      <w:bookmarkStart w:id="6" w:name="_GoBack"/>
+      <w:bookmarkEnd w:id="6"/>
+      <w:r>
+        <w:lastRenderedPageBreak/>
         <w:t>Algo : c</w:t>
       </w:r>
       <w:r>
@@ -5204,11 +5220,9 @@
         <w:tab/>
         <w:t xml:space="preserve">Les matrices des prochains algorithmes sont des matrices </w:t>
       </w:r>
-      <w:proofErr w:type="spellStart"/>
-      <w:r>
-        <w:t>bianires</w:t>
-      </w:r>
-      <w:proofErr w:type="spellEnd"/>
+      <w:r>
+        <w:t>binaires</w:t>
+      </w:r>
       <w:r>
         <w:t>.</w:t>
       </w:r>
@@ -5217,11 +5231,11 @@
       <w:pPr>
         <w:pStyle w:val="Titre3"/>
       </w:pPr>
-      <w:bookmarkStart w:id="6" w:name="_Toc28020140"/>
+      <w:bookmarkStart w:id="7" w:name="_Toc28020140"/>
       <w:r>
         <w:t>Données</w:t>
       </w:r>
-      <w:bookmarkEnd w:id="6"/>
+      <w:bookmarkEnd w:id="7"/>
     </w:p>
     <w:p>
       <w:pPr>
@@ -5397,7 +5411,6 @@
         <w:ind w:left="708"/>
       </w:pPr>
       <w:r>
-        <w:lastRenderedPageBreak/>
         <w:t>//afficher ("entrez la 2eme matrice")</w:t>
       </w:r>
     </w:p>
@@ -5445,11 +5458,9 @@
       <w:r>
         <w:t xml:space="preserve"> i </w:t>
       </w:r>
-      <w:proofErr w:type="spellStart"/>
-      <w:r>
-        <w:t>alant</w:t>
-      </w:r>
-      <w:proofErr w:type="spellEnd"/>
+      <w:r>
+        <w:t>allant</w:t>
+      </w:r>
       <w:r>
         <w:t xml:space="preserve"> de 1 à taille faire</w:t>
       </w:r>
@@ -5900,8 +5911,6 @@
       <w:r>
         <w:tab/>
       </w:r>
-      <w:bookmarkStart w:id="7" w:name="_GoBack"/>
-      <w:bookmarkEnd w:id="7"/>
     </w:p>
     <w:p>
       <w:pPr>
@@ -5921,13 +5930,7 @@
       <w:bookmarkStart w:id="8" w:name="_Toc28020141"/>
       <w:r>
         <w:lastRenderedPageBreak/>
-        <w:t>Algorithmes T</w:t>
-      </w:r>
-      <w:r>
-        <w:t>P</w:t>
-      </w:r>
-      <w:r>
-        <w:t xml:space="preserve"> :</w:t>
+        <w:t>Algorithmes TP :</w:t>
       </w:r>
       <w:bookmarkEnd w:id="8"/>
     </w:p>
@@ -7126,7 +7129,7 @@
 </file>
 
 <file path=customXml/itemProps2.xml><?xml version="1.0" encoding="utf-8"?>
-<ds:datastoreItem xmlns:ds="http://schemas.openxmlformats.org/officeDocument/2006/customXml" ds:itemID="{19F0FFD9-EDE4-4426-BB60-522CEB8E0448}">
+<ds:datastoreItem xmlns:ds="http://schemas.openxmlformats.org/officeDocument/2006/customXml" ds:itemID="{B7D052C0-79DC-42E9-AE9B-2425EE7356B6}">
   <ds:schemaRefs>
     <ds:schemaRef ds:uri="http://schemas.openxmlformats.org/officeDocument/2006/bibliography"/>
   </ds:schemaRefs>

</xml_diff>